<commit_message>
speech updated; presentation updated.
</commit_message>
<xml_diff>
--- a/Documentation/coursespeech.docx
+++ b/Documentation/coursespeech.docx
@@ -3,6 +3,155 @@
 <w:document xmlns:wpc="http://schemas.microsoft.com/office/word/2010/wordprocessingCanvas" xmlns:mc="http://schemas.openxmlformats.org/markup-compatibility/2006" xmlns:o="urn:schemas-microsoft-com:office:office" xmlns:r="http://schemas.openxmlformats.org/officeDocument/2006/relationships" xmlns:m="http://schemas.openxmlformats.org/officeDocument/2006/math" xmlns:v="urn:schemas-microsoft-com:vml" xmlns:wp14="http://schemas.microsoft.com/office/word/2010/wordprocessingDrawing" xmlns:wp="http://schemas.openxmlformats.org/drawingml/2006/wordprocessingDrawing" xmlns:w10="urn:schemas-microsoft-com:office:word" xmlns:w="http://schemas.openxmlformats.org/wordprocessingml/2006/main" xmlns:w14="http://schemas.microsoft.com/office/word/2010/wordml" xmlns:wpg="http://schemas.microsoft.com/office/word/2010/wordprocessingGroup" xmlns:wpi="http://schemas.microsoft.com/office/word/2010/wordprocessingInk" xmlns:wne="http://schemas.microsoft.com/office/word/2006/wordml" xmlns:wps="http://schemas.microsoft.com/office/word/2010/wordprocessingShape" mc:Ignorable="w14 wp14">
   <w:body>
     <w:p>
+      <w:pPr>
+        <w:pStyle w:val="a3"/>
+        <w:numPr>
+          <w:ilvl w:val="0"/>
+          <w:numId w:val="1"/>
+        </w:numPr>
+        <w:rPr>
+          <w:lang w:val="en-US"/>
+        </w:rPr>
+      </w:pPr>
+      <w:r>
+        <w:rPr>
+          <w:lang w:val="en-US"/>
+        </w:rPr>
+        <w:t>The topic of my coursework is graph visual editing.</w:t>
+      </w:r>
+      <w:r>
+        <w:rPr>
+          <w:lang w:val="en-US"/>
+        </w:rPr>
+        <w:t xml:space="preserve"> So I had to develop an application which is</w:t>
+      </w:r>
+      <w:r>
+        <w:rPr>
+          <w:lang w:val="en-US"/>
+        </w:rPr>
+        <w:t xml:space="preserve"> in fact</w:t>
+      </w:r>
+      <w:r>
+        <w:rPr>
+          <w:lang w:val="en-US"/>
+        </w:rPr>
+        <w:t xml:space="preserve"> a visual graph editor. </w:t>
+      </w:r>
+    </w:p>
+    <w:p>
+      <w:pPr>
+        <w:pStyle w:val="a3"/>
+        <w:numPr>
+          <w:ilvl w:val="0"/>
+          <w:numId w:val="1"/>
+        </w:numPr>
+        <w:rPr>
+          <w:lang w:val="en-US"/>
+        </w:rPr>
+      </w:pPr>
+      <w:r>
+        <w:rPr>
+          <w:lang w:val="en-US"/>
+        </w:rPr>
+        <w:t>There’s the list of requirements on this slide (#2)</w:t>
+      </w:r>
+      <w:r>
+        <w:rPr>
+          <w:lang w:val="en-US"/>
+        </w:rPr>
+        <w:t>.</w:t>
+      </w:r>
+      <w:r>
+        <w:rPr>
+          <w:lang w:val="en-US"/>
+        </w:rPr>
+        <w:br/>
+        <w:t>The application should have the very basic features such as add</w:t>
+      </w:r>
+      <w:r>
+        <w:rPr>
+          <w:lang w:val="en-US"/>
+        </w:rPr>
+        <w:t xml:space="preserve"> nodes</w:t>
+      </w:r>
+      <w:r>
+        <w:rPr>
+          <w:lang w:val="en-US"/>
+        </w:rPr>
+        <w:t>, remove nodes,  move node</w:t>
+      </w:r>
+      <w:r>
+        <w:rPr>
+          <w:lang w:val="en-US"/>
+        </w:rPr>
+        <w:t>s</w:t>
+      </w:r>
+      <w:r>
+        <w:rPr>
+          <w:lang w:val="en-US"/>
+        </w:rPr>
+        <w:t xml:space="preserve">, specify caption for </w:t>
+      </w:r>
+      <w:r>
+        <w:rPr>
+          <w:lang w:val="en-US"/>
+        </w:rPr>
+        <w:t xml:space="preserve">the </w:t>
+      </w:r>
+      <w:r>
+        <w:rPr>
+          <w:lang w:val="en-US"/>
+        </w:rPr>
+        <w:t>node</w:t>
+      </w:r>
+      <w:r>
+        <w:rPr>
+          <w:lang w:val="en-US"/>
+        </w:rPr>
+        <w:t xml:space="preserve">, </w:t>
+      </w:r>
+      <w:r>
+        <w:rPr>
+          <w:lang w:val="en-US"/>
+        </w:rPr>
+        <w:t xml:space="preserve"> </w:t>
+      </w:r>
+      <w:r>
+        <w:rPr>
+          <w:lang w:val="en-US"/>
+        </w:rPr>
+        <w:t xml:space="preserve">draw links between nodes and so on. The possibility of storing documents in files on of the important </w:t>
+      </w:r>
+      <w:r>
+        <w:rPr>
+          <w:lang w:val="en-US"/>
+        </w:rPr>
+        <w:t>requiremen</w:t>
+      </w:r>
+      <w:r>
+        <w:rPr>
+          <w:lang w:val="en-US"/>
+        </w:rPr>
+        <w:t>ts.</w:t>
+      </w:r>
+    </w:p>
+    <w:p>
+      <w:pPr>
+        <w:pStyle w:val="a3"/>
+        <w:numPr>
+          <w:ilvl w:val="0"/>
+          <w:numId w:val="1"/>
+        </w:numPr>
+        <w:rPr>
+          <w:lang w:val="en-US"/>
+        </w:rPr>
+      </w:pPr>
+      <w:r>
+        <w:rPr>
+          <w:lang w:val="en-US"/>
+        </w:rPr>
+        <w:t>|</w:t>
+      </w:r>
       <w:bookmarkStart w:id="0" w:name="_GoBack"/>
       <w:bookmarkEnd w:id="0"/>
     </w:p>
@@ -14,6 +163,103 @@
     </w:sectPr>
   </w:body>
 </w:document>
+</file>
+
+<file path=word/numbering.xml><?xml version="1.0" encoding="utf-8"?>
+<w:numbering xmlns:wpc="http://schemas.microsoft.com/office/word/2010/wordprocessingCanvas" xmlns:mc="http://schemas.openxmlformats.org/markup-compatibility/2006" xmlns:o="urn:schemas-microsoft-com:office:office" xmlns:r="http://schemas.openxmlformats.org/officeDocument/2006/relationships" xmlns:m="http://schemas.openxmlformats.org/officeDocument/2006/math" xmlns:v="urn:schemas-microsoft-com:vml" xmlns:wp14="http://schemas.microsoft.com/office/word/2010/wordprocessingDrawing" xmlns:wp="http://schemas.openxmlformats.org/drawingml/2006/wordprocessingDrawing" xmlns:w10="urn:schemas-microsoft-com:office:word" xmlns:w="http://schemas.openxmlformats.org/wordprocessingml/2006/main" xmlns:w14="http://schemas.microsoft.com/office/word/2010/wordml" xmlns:wpg="http://schemas.microsoft.com/office/word/2010/wordprocessingGroup" xmlns:wpi="http://schemas.microsoft.com/office/word/2010/wordprocessingInk" xmlns:wne="http://schemas.microsoft.com/office/word/2006/wordml" xmlns:wps="http://schemas.microsoft.com/office/word/2010/wordprocessingShape" mc:Ignorable="w14 wp14">
+  <w:abstractNum w:abstractNumId="0">
+    <w:nsid w:val="6C7D3F19"/>
+    <w:multiLevelType w:val="hybridMultilevel"/>
+    <w:tmpl w:val="0E2C2010"/>
+    <w:lvl w:ilvl="0" w:tplc="0419000F">
+      <w:start w:val="1"/>
+      <w:numFmt w:val="decimal"/>
+      <w:lvlText w:val="%1."/>
+      <w:lvlJc w:val="left"/>
+      <w:pPr>
+        <w:ind w:left="720" w:hanging="360"/>
+      </w:pPr>
+      <w:rPr>
+        <w:rFonts w:hint="default"/>
+      </w:rPr>
+    </w:lvl>
+    <w:lvl w:ilvl="1" w:tplc="04190019" w:tentative="1">
+      <w:start w:val="1"/>
+      <w:numFmt w:val="lowerLetter"/>
+      <w:lvlText w:val="%2."/>
+      <w:lvlJc w:val="left"/>
+      <w:pPr>
+        <w:ind w:left="1440" w:hanging="360"/>
+      </w:pPr>
+    </w:lvl>
+    <w:lvl w:ilvl="2" w:tplc="0419001B" w:tentative="1">
+      <w:start w:val="1"/>
+      <w:numFmt w:val="lowerRoman"/>
+      <w:lvlText w:val="%3."/>
+      <w:lvlJc w:val="right"/>
+      <w:pPr>
+        <w:ind w:left="2160" w:hanging="180"/>
+      </w:pPr>
+    </w:lvl>
+    <w:lvl w:ilvl="3" w:tplc="0419000F" w:tentative="1">
+      <w:start w:val="1"/>
+      <w:numFmt w:val="decimal"/>
+      <w:lvlText w:val="%4."/>
+      <w:lvlJc w:val="left"/>
+      <w:pPr>
+        <w:ind w:left="2880" w:hanging="360"/>
+      </w:pPr>
+    </w:lvl>
+    <w:lvl w:ilvl="4" w:tplc="04190019" w:tentative="1">
+      <w:start w:val="1"/>
+      <w:numFmt w:val="lowerLetter"/>
+      <w:lvlText w:val="%5."/>
+      <w:lvlJc w:val="left"/>
+      <w:pPr>
+        <w:ind w:left="3600" w:hanging="360"/>
+      </w:pPr>
+    </w:lvl>
+    <w:lvl w:ilvl="5" w:tplc="0419001B" w:tentative="1">
+      <w:start w:val="1"/>
+      <w:numFmt w:val="lowerRoman"/>
+      <w:lvlText w:val="%6."/>
+      <w:lvlJc w:val="right"/>
+      <w:pPr>
+        <w:ind w:left="4320" w:hanging="180"/>
+      </w:pPr>
+    </w:lvl>
+    <w:lvl w:ilvl="6" w:tplc="0419000F" w:tentative="1">
+      <w:start w:val="1"/>
+      <w:numFmt w:val="decimal"/>
+      <w:lvlText w:val="%7."/>
+      <w:lvlJc w:val="left"/>
+      <w:pPr>
+        <w:ind w:left="5040" w:hanging="360"/>
+      </w:pPr>
+    </w:lvl>
+    <w:lvl w:ilvl="7" w:tplc="04190019" w:tentative="1">
+      <w:start w:val="1"/>
+      <w:numFmt w:val="lowerLetter"/>
+      <w:lvlText w:val="%8."/>
+      <w:lvlJc w:val="left"/>
+      <w:pPr>
+        <w:ind w:left="5760" w:hanging="360"/>
+      </w:pPr>
+    </w:lvl>
+    <w:lvl w:ilvl="8" w:tplc="0419001B" w:tentative="1">
+      <w:start w:val="1"/>
+      <w:numFmt w:val="lowerRoman"/>
+      <w:lvlText w:val="%9."/>
+      <w:lvlJc w:val="right"/>
+      <w:pPr>
+        <w:ind w:left="6480" w:hanging="180"/>
+      </w:pPr>
+    </w:lvl>
+  </w:abstractNum>
+  <w:num w:numId="1">
+    <w:abstractNumId w:val="0"/>
+  </w:num>
+</w:numbering>
 </file>
 
 <file path=word/styles.xml><?xml version="1.0" encoding="utf-8"?>
@@ -203,6 +449,17 @@
     <w:semiHidden/>
     <w:unhideWhenUsed/>
   </w:style>
+  <w:style w:type="paragraph" w:styleId="a3">
+    <w:name w:val="List Paragraph"/>
+    <w:basedOn w:val="a"/>
+    <w:uiPriority w:val="34"/>
+    <w:qFormat/>
+    <w:rsid w:val="00D46FD2"/>
+    <w:pPr>
+      <w:ind w:left="720"/>
+      <w:contextualSpacing/>
+    </w:pPr>
+  </w:style>
 </w:styles>
 </file>
 
@@ -393,6 +650,17 @@
     <w:semiHidden/>
     <w:unhideWhenUsed/>
   </w:style>
+  <w:style w:type="paragraph" w:styleId="a3">
+    <w:name w:val="List Paragraph"/>
+    <w:basedOn w:val="a"/>
+    <w:uiPriority w:val="34"/>
+    <w:qFormat/>
+    <w:rsid w:val="00D46FD2"/>
+    <w:pPr>
+      <w:ind w:left="720"/>
+      <w:contextualSpacing/>
+    </w:pPr>
+  </w:style>
 </w:styles>
 </file>
 

</xml_diff>

<commit_message>
ContentSerializer: debug output removed Documentation: reached release candidate state
</commit_message>
<xml_diff>
--- a/Documentation/coursespeech.docx
+++ b/Documentation/coursespeech.docx
@@ -310,18 +310,16 @@
           <w:szCs w:val="20"/>
           <w:lang w:val="en-US"/>
         </w:rPr>
-        <w:t xml:space="preserve">I also used </w:t>
-      </w:r>
-      <w:proofErr w:type="spellStart"/>
-      <w:r>
-        <w:rPr>
-          <w:sz w:val="20"/>
-          <w:szCs w:val="20"/>
-          <w:lang w:val="en-US"/>
-        </w:rPr>
-        <w:t>git</w:t>
-      </w:r>
-      <w:proofErr w:type="spellEnd"/>
+        <w:t xml:space="preserve">I also used git </w:t>
+      </w:r>
+      <w:r>
+        <w:rPr>
+          <w:sz w:val="20"/>
+          <w:szCs w:val="20"/>
+          <w:lang w:val="en-US"/>
+        </w:rPr>
+        <w:t>source</w:t>
+      </w:r>
       <w:r>
         <w:rPr>
           <w:sz w:val="20"/>
@@ -336,22 +334,6 @@
           <w:szCs w:val="20"/>
           <w:lang w:val="en-US"/>
         </w:rPr>
-        <w:t>source</w:t>
-      </w:r>
-      <w:r>
-        <w:rPr>
-          <w:sz w:val="20"/>
-          <w:szCs w:val="20"/>
-          <w:lang w:val="en-US"/>
-        </w:rPr>
-        <w:t xml:space="preserve"> </w:t>
-      </w:r>
-      <w:r>
-        <w:rPr>
-          <w:sz w:val="20"/>
-          <w:szCs w:val="20"/>
-          <w:lang w:val="en-US"/>
-        </w:rPr>
         <w:t>code management</w:t>
       </w:r>
       <w:r>
@@ -384,69 +366,15 @@
           <w:szCs w:val="20"/>
           <w:lang w:val="en-US"/>
         </w:rPr>
-        <w:t xml:space="preserve">end and I stored my </w:t>
-      </w:r>
-      <w:proofErr w:type="spellStart"/>
-      <w:r>
-        <w:rPr>
-          <w:sz w:val="20"/>
-          <w:szCs w:val="20"/>
-          <w:lang w:val="en-US"/>
-        </w:rPr>
-        <w:t>git</w:t>
-      </w:r>
-      <w:proofErr w:type="spellEnd"/>
-      <w:r>
-        <w:rPr>
-          <w:sz w:val="20"/>
-          <w:szCs w:val="20"/>
-          <w:lang w:val="en-US"/>
-        </w:rPr>
-        <w:t xml:space="preserve"> repositories online on </w:t>
-      </w:r>
-      <w:proofErr w:type="spellStart"/>
-      <w:r>
-        <w:rPr>
-          <w:sz w:val="20"/>
-          <w:szCs w:val="20"/>
-          <w:lang w:val="en-US"/>
-        </w:rPr>
-        <w:t>GitHub</w:t>
-      </w:r>
-      <w:proofErr w:type="spellEnd"/>
-      <w:r>
-        <w:rPr>
-          <w:sz w:val="20"/>
-          <w:szCs w:val="20"/>
-          <w:lang w:val="en-US"/>
-        </w:rPr>
-        <w:t xml:space="preserve"> hosting service.</w:t>
-      </w:r>
-      <w:r>
-        <w:rPr>
-          <w:sz w:val="20"/>
-          <w:szCs w:val="20"/>
-          <w:lang w:val="en-US"/>
-        </w:rPr>
-        <w:t xml:space="preserve"> And I used </w:t>
-      </w:r>
-      <w:proofErr w:type="spellStart"/>
-      <w:r>
-        <w:rPr>
-          <w:sz w:val="20"/>
-          <w:szCs w:val="20"/>
-          <w:lang w:val="en-US"/>
-        </w:rPr>
-        <w:t>NLog</w:t>
-      </w:r>
-      <w:proofErr w:type="spellEnd"/>
-      <w:r>
-        <w:rPr>
-          <w:sz w:val="20"/>
-          <w:szCs w:val="20"/>
-          <w:lang w:val="en-US"/>
-        </w:rPr>
-        <w:t xml:space="preserve"> logging library to debug my application.</w:t>
+        <w:t>end and I stored my git repositories online on GitHub hosting service.</w:t>
+      </w:r>
+      <w:r>
+        <w:rPr>
+          <w:sz w:val="20"/>
+          <w:szCs w:val="20"/>
+          <w:lang w:val="en-US"/>
+        </w:rPr>
+        <w:t xml:space="preserve"> And I used NLog logging library to debug my application.</w:t>
       </w:r>
     </w:p>
     <w:p>
@@ -562,87 +490,15 @@
           <w:szCs w:val="20"/>
           <w:lang w:val="en-US"/>
         </w:rPr>
-        <w:t xml:space="preserve"> These documents have the following format: in the root “content” element there are </w:t>
-      </w:r>
-      <w:proofErr w:type="spellStart"/>
-      <w:r>
-        <w:rPr>
-          <w:sz w:val="20"/>
-          <w:szCs w:val="20"/>
-          <w:lang w:val="en-US"/>
-        </w:rPr>
-        <w:t>NodeControl</w:t>
-      </w:r>
-      <w:proofErr w:type="spellEnd"/>
-      <w:r>
-        <w:rPr>
-          <w:sz w:val="20"/>
-          <w:szCs w:val="20"/>
-          <w:lang w:val="en-US"/>
-        </w:rPr>
-        <w:t xml:space="preserve"> and </w:t>
-      </w:r>
-      <w:proofErr w:type="spellStart"/>
-      <w:r>
-        <w:rPr>
-          <w:sz w:val="20"/>
-          <w:szCs w:val="20"/>
-          <w:lang w:val="en-US"/>
-        </w:rPr>
-        <w:t>LinkControl</w:t>
-      </w:r>
-      <w:proofErr w:type="spellEnd"/>
-      <w:r>
-        <w:rPr>
-          <w:sz w:val="20"/>
-          <w:szCs w:val="20"/>
-          <w:lang w:val="en-US"/>
-        </w:rPr>
-        <w:t xml:space="preserve"> elements. Each represents a node or a link respectively.</w:t>
-      </w:r>
-      <w:r>
-        <w:rPr>
-          <w:sz w:val="20"/>
-          <w:szCs w:val="20"/>
-          <w:lang w:val="en-US"/>
-        </w:rPr>
-        <w:t xml:space="preserve"> </w:t>
-      </w:r>
-      <w:proofErr w:type="spellStart"/>
-      <w:r>
-        <w:rPr>
-          <w:sz w:val="20"/>
-          <w:szCs w:val="20"/>
-          <w:lang w:val="en-US"/>
-        </w:rPr>
-        <w:t>NodeControl</w:t>
-      </w:r>
-      <w:proofErr w:type="spellEnd"/>
-      <w:r>
-        <w:rPr>
-          <w:sz w:val="20"/>
-          <w:szCs w:val="20"/>
-          <w:lang w:val="en-US"/>
-        </w:rPr>
-        <w:t xml:space="preserve"> elements have text and position attributes while each </w:t>
-      </w:r>
-      <w:proofErr w:type="spellStart"/>
-      <w:r>
-        <w:rPr>
-          <w:sz w:val="20"/>
-          <w:szCs w:val="20"/>
-          <w:lang w:val="en-US"/>
-        </w:rPr>
-        <w:t>LinkControl</w:t>
-      </w:r>
-      <w:proofErr w:type="spellEnd"/>
-      <w:r>
-        <w:rPr>
-          <w:sz w:val="20"/>
-          <w:szCs w:val="20"/>
-          <w:lang w:val="en-US"/>
-        </w:rPr>
-        <w:t xml:space="preserve"> element has two attributes which store unique IDs of the nodes which are interconnected by particular link.</w:t>
+        <w:t xml:space="preserve"> These documents have the following format: in the root “content” element there are NodeControl and LinkControl elements. Each represents a node or a link respectively.</w:t>
+      </w:r>
+      <w:r>
+        <w:rPr>
+          <w:sz w:val="20"/>
+          <w:szCs w:val="20"/>
+          <w:lang w:val="en-US"/>
+        </w:rPr>
+        <w:t xml:space="preserve"> NodeControl elements have text and position attributes while each LinkControl element has two attributes which store unique IDs of the nodes which are interconnected by particular link.</w:t>
       </w:r>
     </w:p>
     <w:p>
@@ -866,25 +722,7 @@
           <w:szCs w:val="20"/>
           <w:lang w:val="en-US"/>
         </w:rPr>
-        <w:t xml:space="preserve">There are also two notable features of the C# language which are still relatively new but I believe they are well-known for C# developers. </w:t>
-      </w:r>
-      <w:proofErr w:type="spellStart"/>
-      <w:r>
-        <w:rPr>
-          <w:sz w:val="20"/>
-          <w:szCs w:val="20"/>
-          <w:lang w:val="en-US"/>
-        </w:rPr>
-        <w:t>Linq</w:t>
-      </w:r>
-      <w:proofErr w:type="spellEnd"/>
-      <w:r>
-        <w:rPr>
-          <w:sz w:val="20"/>
-          <w:szCs w:val="20"/>
-          <w:lang w:val="en-US"/>
-        </w:rPr>
-        <w:t xml:space="preserve"> is a set of special features for searching lists and processing various data. For example, this expression searches for links connected to the node.</w:t>
+        <w:t>There are also two notable features of the C# language which are still relatively new but I believe they are well-known for C# developers. Linq is a set of special features for searching lists and processing various data. For example, this expression searches for links connected to the node.</w:t>
       </w:r>
       <w:r>
         <w:rPr>
@@ -908,23 +746,61 @@
           <w:szCs w:val="20"/>
           <w:lang w:val="en-US"/>
         </w:rPr>
-        <w:t>an anonymous function which can be constructed inside another function and passed to other functions as a parameter</w:t>
-      </w:r>
-      <w:r>
-        <w:rPr>
-          <w:sz w:val="20"/>
-          <w:szCs w:val="20"/>
-          <w:lang w:val="en-US"/>
-        </w:rPr>
-        <w:t>;</w:t>
-      </w:r>
-      <w:r>
-        <w:rPr>
-          <w:sz w:val="20"/>
-          <w:szCs w:val="20"/>
-          <w:lang w:val="en-US"/>
-        </w:rPr>
-        <w:t xml:space="preserve"> so they may call it when necessary.</w:t>
+        <w:t xml:space="preserve">an anonymous function which can be constructed inside another function and passed to other functions as a parameter so they may call </w:t>
+      </w:r>
+      <w:r>
+        <w:rPr>
+          <w:sz w:val="20"/>
+          <w:szCs w:val="20"/>
+          <w:lang w:val="en-US"/>
+        </w:rPr>
+        <w:t xml:space="preserve">later </w:t>
+      </w:r>
+      <w:r>
+        <w:rPr>
+          <w:sz w:val="20"/>
+          <w:szCs w:val="20"/>
+          <w:lang w:val="en-US"/>
+        </w:rPr>
+        <w:t>it when necessary.</w:t>
+      </w:r>
+      <w:r>
+        <w:rPr>
+          <w:sz w:val="20"/>
+          <w:szCs w:val="20"/>
+          <w:lang w:val="en-US"/>
+        </w:rPr>
+        <w:t xml:space="preserve"> This code is also taken from my project and it </w:t>
+      </w:r>
+      <w:r>
+        <w:rPr>
+          <w:sz w:val="20"/>
+          <w:szCs w:val="20"/>
+          <w:lang w:val="en-US"/>
+        </w:rPr>
+        <w:t xml:space="preserve">sets dependency property value for every element of the list which matches specified type. </w:t>
+      </w:r>
+    </w:p>
+    <w:p>
+      <w:pPr>
+        <w:pStyle w:val="a3"/>
+        <w:numPr>
+          <w:ilvl w:val="0"/>
+          <w:numId w:val="1"/>
+        </w:numPr>
+        <w:rPr>
+          <w:sz w:val="20"/>
+          <w:szCs w:val="20"/>
+          <w:lang w:val="en-US"/>
+        </w:rPr>
+      </w:pPr>
+      <w:r>
+        <w:rPr>
+          <w:sz w:val="20"/>
+          <w:szCs w:val="20"/>
+          <w:lang w:val="en-US"/>
+        </w:rPr>
+        <w:t>This brings me to the end of my presentation</w:t>
       </w:r>
       <w:bookmarkStart w:id="0" w:name="_GoBack"/>
       <w:bookmarkEnd w:id="0"/>
@@ -971,7 +847,6 @@
         <w:lastRenderedPageBreak/>
         <w:t>&lt;</w:t>
       </w:r>
-      <w:proofErr w:type="spellStart"/>
       <w:r>
         <w:rPr>
           <w:rFonts w:cs="Consolas"/>
@@ -982,7 +857,6 @@
         </w:rPr>
         <w:t>Window</w:t>
       </w:r>
-      <w:proofErr w:type="spellEnd"/>
       <w:r>
         <w:rPr>
           <w:rFonts w:cs="Consolas"/>
@@ -1154,7 +1028,6 @@
         </w:rPr>
         <w:t>&lt;</w:t>
       </w:r>
-      <w:proofErr w:type="spellStart"/>
       <w:r>
         <w:rPr>
           <w:rFonts w:cs="Consolas"/>
@@ -1165,7 +1038,6 @@
         </w:rPr>
         <w:t>Window.Resources</w:t>
       </w:r>
-      <w:proofErr w:type="spellEnd"/>
       <w:r>
         <w:rPr>
           <w:rFonts w:cs="Consolas"/>
@@ -1221,7 +1093,6 @@
         </w:rPr>
         <w:t>&lt;</w:t>
       </w:r>
-      <w:proofErr w:type="spellStart"/>
       <w:r>
         <w:rPr>
           <w:rFonts w:cs="Consolas"/>
@@ -1232,7 +1103,6 @@
         </w:rPr>
         <w:t>Style</w:t>
       </w:r>
-      <w:proofErr w:type="spellEnd"/>
       <w:r>
         <w:rPr>
           <w:rFonts w:cs="Consolas"/>
@@ -1281,51 +1151,17 @@
           <w:szCs w:val="20"/>
           <w:highlight w:val="white"/>
         </w:rPr>
-        <w:t xml:space="preserve"> </w:t>
-      </w:r>
-      <w:proofErr w:type="spellStart"/>
-      <w:r>
-        <w:rPr>
-          <w:rFonts w:cs="Consolas"/>
-          <w:color w:val="FF0000"/>
-          <w:sz w:val="20"/>
-          <w:szCs w:val="20"/>
-          <w:highlight w:val="white"/>
-        </w:rPr>
-        <w:t>TargetType</w:t>
-      </w:r>
-      <w:proofErr w:type="spellEnd"/>
-      <w:r>
-        <w:rPr>
-          <w:rFonts w:cs="Consolas"/>
-          <w:color w:val="0000FF"/>
-          <w:sz w:val="20"/>
-          <w:szCs w:val="20"/>
-          <w:highlight w:val="white"/>
-        </w:rPr>
-        <w:t>="</w:t>
-      </w:r>
-      <w:proofErr w:type="spellStart"/>
-      <w:r>
-        <w:rPr>
-          <w:rFonts w:cs="Consolas"/>
-          <w:color w:val="0000FF"/>
-          <w:sz w:val="20"/>
-          <w:szCs w:val="20"/>
-          <w:highlight w:val="white"/>
-        </w:rPr>
-        <w:t>Border</w:t>
-      </w:r>
-      <w:proofErr w:type="spellEnd"/>
-      <w:r>
-        <w:rPr>
-          <w:rFonts w:cs="Consolas"/>
-          <w:color w:val="0000FF"/>
-          <w:sz w:val="20"/>
-          <w:szCs w:val="20"/>
-          <w:highlight w:val="white"/>
-        </w:rPr>
-        <w:t>"&gt;</w:t>
+        <w:t xml:space="preserve"> TargetType</w:t>
+      </w:r>
+      <w:r>
+        <w:rPr>
+          <w:rFonts w:cs="Consolas"/>
+          <w:color w:val="0000FF"/>
+          <w:sz w:val="20"/>
+          <w:szCs w:val="20"/>
+          <w:highlight w:val="white"/>
+        </w:rPr>
+        <w:t>="Border"&gt;</w:t>
       </w:r>
     </w:p>
     <w:p>
@@ -1382,7 +1218,6 @@
         </w:rPr>
         <w:t>&lt;</w:t>
       </w:r>
-      <w:proofErr w:type="spellStart"/>
       <w:r>
         <w:rPr>
           <w:rFonts w:cs="Consolas"/>
@@ -1393,7 +1228,6 @@
         </w:rPr>
         <w:t>Setter</w:t>
       </w:r>
-      <w:proofErr w:type="spellEnd"/>
       <w:r>
         <w:rPr>
           <w:rFonts w:cs="Consolas"/>
@@ -1402,9 +1236,18 @@
           <w:szCs w:val="20"/>
           <w:highlight w:val="white"/>
         </w:rPr>
-        <w:t xml:space="preserve"> </w:t>
-      </w:r>
-      <w:proofErr w:type="spellStart"/>
+        <w:t xml:space="preserve"> Property</w:t>
+      </w:r>
+      <w:r>
+        <w:rPr>
+          <w:rFonts w:cs="Consolas"/>
+          <w:color w:val="0000FF"/>
+          <w:sz w:val="20"/>
+          <w:szCs w:val="20"/>
+          <w:highlight w:val="white"/>
+        </w:rPr>
+        <w:t>="BorderThickness"</w:t>
+      </w:r>
       <w:r>
         <w:rPr>
           <w:rFonts w:cs="Consolas"/>
@@ -1413,63 +1256,8 @@
           <w:szCs w:val="20"/>
           <w:highlight w:val="white"/>
         </w:rPr>
-        <w:t>Property</w:t>
-      </w:r>
-      <w:proofErr w:type="spellEnd"/>
-      <w:r>
-        <w:rPr>
-          <w:rFonts w:cs="Consolas"/>
-          <w:color w:val="0000FF"/>
-          <w:sz w:val="20"/>
-          <w:szCs w:val="20"/>
-          <w:highlight w:val="white"/>
-        </w:rPr>
-        <w:t>="</w:t>
-      </w:r>
-      <w:proofErr w:type="spellStart"/>
-      <w:r>
-        <w:rPr>
-          <w:rFonts w:cs="Consolas"/>
-          <w:color w:val="0000FF"/>
-          <w:sz w:val="20"/>
-          <w:szCs w:val="20"/>
-          <w:highlight w:val="white"/>
-        </w:rPr>
-        <w:t>BorderThickness</w:t>
-      </w:r>
-      <w:proofErr w:type="spellEnd"/>
-      <w:r>
-        <w:rPr>
-          <w:rFonts w:cs="Consolas"/>
-          <w:color w:val="0000FF"/>
-          <w:sz w:val="20"/>
-          <w:szCs w:val="20"/>
-          <w:highlight w:val="white"/>
-        </w:rPr>
-        <w:t>"</w:t>
-      </w:r>
-      <w:r>
-        <w:rPr>
-          <w:rFonts w:cs="Consolas"/>
-          <w:color w:val="FF0000"/>
-          <w:sz w:val="20"/>
-          <w:szCs w:val="20"/>
-          <w:highlight w:val="white"/>
-        </w:rPr>
-        <w:t xml:space="preserve"> </w:t>
-      </w:r>
-      <w:proofErr w:type="spellStart"/>
-      <w:r>
-        <w:rPr>
-          <w:rFonts w:cs="Consolas"/>
-          <w:color w:val="FF0000"/>
-          <w:sz w:val="20"/>
-          <w:szCs w:val="20"/>
-          <w:highlight w:val="white"/>
-        </w:rPr>
-        <w:t>Value</w:t>
-      </w:r>
-      <w:proofErr w:type="spellEnd"/>
+        <w:t xml:space="preserve"> Value</w:t>
+      </w:r>
       <w:r>
         <w:rPr>
           <w:rFonts w:cs="Consolas"/>
@@ -1535,7 +1323,6 @@
         </w:rPr>
         <w:t>&lt;</w:t>
       </w:r>
-      <w:proofErr w:type="spellStart"/>
       <w:r>
         <w:rPr>
           <w:rFonts w:cs="Consolas"/>
@@ -1546,7 +1333,6 @@
         </w:rPr>
         <w:t>Setter</w:t>
       </w:r>
-      <w:proofErr w:type="spellEnd"/>
       <w:r>
         <w:rPr>
           <w:rFonts w:cs="Consolas"/>
@@ -1555,9 +1341,18 @@
           <w:szCs w:val="20"/>
           <w:highlight w:val="white"/>
         </w:rPr>
-        <w:t xml:space="preserve"> </w:t>
-      </w:r>
-      <w:proofErr w:type="spellStart"/>
+        <w:t xml:space="preserve"> Property</w:t>
+      </w:r>
+      <w:r>
+        <w:rPr>
+          <w:rFonts w:cs="Consolas"/>
+          <w:color w:val="0000FF"/>
+          <w:sz w:val="20"/>
+          <w:szCs w:val="20"/>
+          <w:highlight w:val="white"/>
+        </w:rPr>
+        <w:t>="BorderBrush"</w:t>
+      </w:r>
       <w:r>
         <w:rPr>
           <w:rFonts w:cs="Consolas"/>
@@ -1566,94 +1361,17 @@
           <w:szCs w:val="20"/>
           <w:highlight w:val="white"/>
         </w:rPr>
-        <w:t>Property</w:t>
-      </w:r>
-      <w:proofErr w:type="spellEnd"/>
-      <w:r>
-        <w:rPr>
-          <w:rFonts w:cs="Consolas"/>
-          <w:color w:val="0000FF"/>
-          <w:sz w:val="20"/>
-          <w:szCs w:val="20"/>
-          <w:highlight w:val="white"/>
-        </w:rPr>
-        <w:t>="</w:t>
-      </w:r>
-      <w:proofErr w:type="spellStart"/>
-      <w:r>
-        <w:rPr>
-          <w:rFonts w:cs="Consolas"/>
-          <w:color w:val="0000FF"/>
-          <w:sz w:val="20"/>
-          <w:szCs w:val="20"/>
-          <w:highlight w:val="white"/>
-        </w:rPr>
-        <w:t>BorderBrush</w:t>
-      </w:r>
-      <w:proofErr w:type="spellEnd"/>
-      <w:r>
-        <w:rPr>
-          <w:rFonts w:cs="Consolas"/>
-          <w:color w:val="0000FF"/>
-          <w:sz w:val="20"/>
-          <w:szCs w:val="20"/>
-          <w:highlight w:val="white"/>
-        </w:rPr>
-        <w:t>"</w:t>
-      </w:r>
-      <w:r>
-        <w:rPr>
-          <w:rFonts w:cs="Consolas"/>
-          <w:color w:val="FF0000"/>
-          <w:sz w:val="20"/>
-          <w:szCs w:val="20"/>
-          <w:highlight w:val="white"/>
-        </w:rPr>
-        <w:t xml:space="preserve"> </w:t>
-      </w:r>
-      <w:proofErr w:type="spellStart"/>
-      <w:r>
-        <w:rPr>
-          <w:rFonts w:cs="Consolas"/>
-          <w:color w:val="FF0000"/>
-          <w:sz w:val="20"/>
-          <w:szCs w:val="20"/>
-          <w:highlight w:val="white"/>
-        </w:rPr>
-        <w:t>Value</w:t>
-      </w:r>
-      <w:proofErr w:type="spellEnd"/>
-      <w:r>
-        <w:rPr>
-          <w:rFonts w:cs="Consolas"/>
-          <w:color w:val="0000FF"/>
-          <w:sz w:val="20"/>
-          <w:szCs w:val="20"/>
-          <w:highlight w:val="white"/>
-        </w:rPr>
-        <w:t>="</w:t>
-      </w:r>
-      <w:proofErr w:type="spellStart"/>
-      <w:r>
-        <w:rPr>
-          <w:rFonts w:cs="Consolas"/>
-          <w:color w:val="0000FF"/>
-          <w:sz w:val="20"/>
-          <w:szCs w:val="20"/>
-          <w:highlight w:val="white"/>
-        </w:rPr>
-        <w:t>DarkGray</w:t>
-      </w:r>
-      <w:proofErr w:type="spellEnd"/>
-      <w:r>
-        <w:rPr>
-          <w:rFonts w:cs="Consolas"/>
-          <w:color w:val="0000FF"/>
-          <w:sz w:val="20"/>
-          <w:szCs w:val="20"/>
-          <w:highlight w:val="white"/>
-        </w:rPr>
-        <w:t>" /&gt;</w:t>
+        <w:t xml:space="preserve"> Value</w:t>
+      </w:r>
+      <w:r>
+        <w:rPr>
+          <w:rFonts w:cs="Consolas"/>
+          <w:color w:val="0000FF"/>
+          <w:sz w:val="20"/>
+          <w:szCs w:val="20"/>
+          <w:highlight w:val="white"/>
+        </w:rPr>
+        <w:t>="DarkGray" /&gt;</w:t>
       </w:r>
     </w:p>
     <w:p>
@@ -1700,7 +1418,6 @@
         </w:rPr>
         <w:t>&lt;/</w:t>
       </w:r>
-      <w:proofErr w:type="spellStart"/>
       <w:r>
         <w:rPr>
           <w:rFonts w:cs="Consolas"/>
@@ -1711,7 +1428,6 @@
         </w:rPr>
         <w:t>Style</w:t>
       </w:r>
-      <w:proofErr w:type="spellEnd"/>
       <w:r>
         <w:rPr>
           <w:rFonts w:cs="Consolas"/>
@@ -1767,7 +1483,6 @@
         </w:rPr>
         <w:t>&lt;</w:t>
       </w:r>
-      <w:proofErr w:type="spellStart"/>
       <w:r>
         <w:rPr>
           <w:rFonts w:cs="Consolas"/>
@@ -1778,7 +1493,6 @@
         </w:rPr>
         <w:t>Image</w:t>
       </w:r>
-      <w:proofErr w:type="spellEnd"/>
       <w:r>
         <w:rPr>
           <w:rFonts w:cs="Consolas"/>
@@ -1827,51 +1541,17 @@
           <w:szCs w:val="20"/>
           <w:highlight w:val="white"/>
         </w:rPr>
-        <w:t xml:space="preserve"> </w:t>
-      </w:r>
-      <w:proofErr w:type="spellStart"/>
-      <w:r>
-        <w:rPr>
-          <w:rFonts w:cs="Consolas"/>
-          <w:color w:val="FF0000"/>
-          <w:sz w:val="20"/>
-          <w:szCs w:val="20"/>
-          <w:highlight w:val="white"/>
-        </w:rPr>
-        <w:t>Source</w:t>
-      </w:r>
-      <w:proofErr w:type="spellEnd"/>
-      <w:r>
-        <w:rPr>
-          <w:rFonts w:cs="Consolas"/>
-          <w:color w:val="0000FF"/>
-          <w:sz w:val="20"/>
-          <w:szCs w:val="20"/>
-          <w:highlight w:val="white"/>
-        </w:rPr>
-        <w:t>="</w:t>
-      </w:r>
-      <w:proofErr w:type="spellStart"/>
-      <w:r>
-        <w:rPr>
-          <w:rFonts w:cs="Consolas"/>
-          <w:color w:val="0000FF"/>
-          <w:sz w:val="20"/>
-          <w:szCs w:val="20"/>
-          <w:highlight w:val="white"/>
-        </w:rPr>
-        <w:t>Images</w:t>
-      </w:r>
-      <w:proofErr w:type="spellEnd"/>
-      <w:r>
-        <w:rPr>
-          <w:rFonts w:cs="Consolas"/>
-          <w:color w:val="0000FF"/>
-          <w:sz w:val="20"/>
-          <w:szCs w:val="20"/>
-          <w:highlight w:val="white"/>
-        </w:rPr>
-        <w:t>/NewItemBlack16.png" /&gt;</w:t>
+        <w:t xml:space="preserve"> Source</w:t>
+      </w:r>
+      <w:r>
+        <w:rPr>
+          <w:rFonts w:cs="Consolas"/>
+          <w:color w:val="0000FF"/>
+          <w:sz w:val="20"/>
+          <w:szCs w:val="20"/>
+          <w:highlight w:val="white"/>
+        </w:rPr>
+        <w:t>="Images/NewItemBlack16.png" /&gt;</w:t>
       </w:r>
     </w:p>
     <w:p>
@@ -1963,7 +1643,6 @@
         </w:rPr>
         <w:t>&lt;</w:t>
       </w:r>
-      <w:proofErr w:type="spellStart"/>
       <w:r>
         <w:rPr>
           <w:rFonts w:cs="Consolas"/>
@@ -1974,7 +1653,6 @@
         </w:rPr>
         <w:t>Image</w:t>
       </w:r>
-      <w:proofErr w:type="spellEnd"/>
       <w:r>
         <w:rPr>
           <w:rFonts w:cs="Consolas"/>
@@ -2023,51 +1701,17 @@
           <w:szCs w:val="20"/>
           <w:highlight w:val="white"/>
         </w:rPr>
-        <w:t xml:space="preserve"> </w:t>
-      </w:r>
-      <w:proofErr w:type="spellStart"/>
-      <w:r>
-        <w:rPr>
-          <w:rFonts w:cs="Consolas"/>
-          <w:color w:val="FF0000"/>
-          <w:sz w:val="20"/>
-          <w:szCs w:val="20"/>
-          <w:highlight w:val="white"/>
-        </w:rPr>
-        <w:t>Source</w:t>
-      </w:r>
-      <w:proofErr w:type="spellEnd"/>
-      <w:r>
-        <w:rPr>
-          <w:rFonts w:cs="Consolas"/>
-          <w:color w:val="0000FF"/>
-          <w:sz w:val="20"/>
-          <w:szCs w:val="20"/>
-          <w:highlight w:val="white"/>
-        </w:rPr>
-        <w:t>="</w:t>
-      </w:r>
-      <w:proofErr w:type="spellStart"/>
-      <w:r>
-        <w:rPr>
-          <w:rFonts w:cs="Consolas"/>
-          <w:color w:val="0000FF"/>
-          <w:sz w:val="20"/>
-          <w:szCs w:val="20"/>
-          <w:highlight w:val="white"/>
-        </w:rPr>
-        <w:t>Images</w:t>
-      </w:r>
-      <w:proofErr w:type="spellEnd"/>
-      <w:r>
-        <w:rPr>
-          <w:rFonts w:cs="Consolas"/>
-          <w:color w:val="0000FF"/>
-          <w:sz w:val="20"/>
-          <w:szCs w:val="20"/>
-          <w:highlight w:val="white"/>
-        </w:rPr>
-        <w:t>/LinkBlack16.png" /&gt;</w:t>
+        <w:t xml:space="preserve"> Source</w:t>
+      </w:r>
+      <w:r>
+        <w:rPr>
+          <w:rFonts w:cs="Consolas"/>
+          <w:color w:val="0000FF"/>
+          <w:sz w:val="20"/>
+          <w:szCs w:val="20"/>
+          <w:highlight w:val="white"/>
+        </w:rPr>
+        <w:t>="Images/LinkBlack16.png" /&gt;</w:t>
       </w:r>
     </w:p>
     <w:p>
@@ -2104,7 +1748,6 @@
         </w:rPr>
         <w:t>&lt;/</w:t>
       </w:r>
-      <w:proofErr w:type="spellStart"/>
       <w:r>
         <w:rPr>
           <w:rFonts w:cs="Consolas"/>
@@ -2115,7 +1758,6 @@
         </w:rPr>
         <w:t>Window.Resources</w:t>
       </w:r>
-      <w:proofErr w:type="spellEnd"/>
       <w:r>
         <w:rPr>
           <w:rFonts w:cs="Consolas"/>
@@ -2161,7 +1803,6 @@
         </w:rPr>
         <w:t>&lt;</w:t>
       </w:r>
-      <w:proofErr w:type="spellStart"/>
       <w:r>
         <w:rPr>
           <w:rFonts w:cs="Consolas"/>
@@ -2172,7 +1813,6 @@
         </w:rPr>
         <w:t>DockPanel</w:t>
       </w:r>
-      <w:proofErr w:type="spellEnd"/>
       <w:r>
         <w:rPr>
           <w:rFonts w:cs="Consolas"/>
@@ -2228,7 +1868,6 @@
         </w:rPr>
         <w:t>&lt;</w:t>
       </w:r>
-      <w:proofErr w:type="spellStart"/>
       <w:r>
         <w:rPr>
           <w:rFonts w:cs="Consolas"/>
@@ -2239,7 +1878,6 @@
         </w:rPr>
         <w:t>Menu</w:t>
       </w:r>
-      <w:proofErr w:type="spellEnd"/>
       <w:r>
         <w:rPr>
           <w:rFonts w:cs="Consolas"/>
@@ -2248,9 +1886,18 @@
           <w:szCs w:val="20"/>
           <w:highlight w:val="white"/>
         </w:rPr>
-        <w:t xml:space="preserve"> </w:t>
-      </w:r>
-      <w:proofErr w:type="spellStart"/>
+        <w:t xml:space="preserve"> DockPanel.Dock</w:t>
+      </w:r>
+      <w:r>
+        <w:rPr>
+          <w:rFonts w:cs="Consolas"/>
+          <w:color w:val="0000FF"/>
+          <w:sz w:val="20"/>
+          <w:szCs w:val="20"/>
+          <w:highlight w:val="white"/>
+        </w:rPr>
+        <w:t>="Top"</w:t>
+      </w:r>
       <w:r>
         <w:rPr>
           <w:rFonts w:cs="Consolas"/>
@@ -2259,40 +1906,17 @@
           <w:szCs w:val="20"/>
           <w:highlight w:val="white"/>
         </w:rPr>
-        <w:t>DockPanel.Dock</w:t>
-      </w:r>
-      <w:proofErr w:type="spellEnd"/>
-      <w:r>
-        <w:rPr>
-          <w:rFonts w:cs="Consolas"/>
-          <w:color w:val="0000FF"/>
-          <w:sz w:val="20"/>
-          <w:szCs w:val="20"/>
-          <w:highlight w:val="white"/>
-        </w:rPr>
-        <w:t>="</w:t>
-      </w:r>
-      <w:proofErr w:type="spellStart"/>
-      <w:r>
-        <w:rPr>
-          <w:rFonts w:cs="Consolas"/>
-          <w:color w:val="0000FF"/>
-          <w:sz w:val="20"/>
-          <w:szCs w:val="20"/>
-          <w:highlight w:val="white"/>
-        </w:rPr>
-        <w:t>Top</w:t>
-      </w:r>
-      <w:proofErr w:type="spellEnd"/>
-      <w:r>
-        <w:rPr>
-          <w:rFonts w:cs="Consolas"/>
-          <w:color w:val="0000FF"/>
-          <w:sz w:val="20"/>
-          <w:szCs w:val="20"/>
-          <w:highlight w:val="white"/>
-        </w:rPr>
-        <w:t>"</w:t>
+        <w:t xml:space="preserve"> UseLayoutRounding</w:t>
+      </w:r>
+      <w:r>
+        <w:rPr>
+          <w:rFonts w:cs="Consolas"/>
+          <w:color w:val="0000FF"/>
+          <w:sz w:val="20"/>
+          <w:szCs w:val="20"/>
+          <w:highlight w:val="white"/>
+        </w:rPr>
+        <w:t>="True"</w:t>
       </w:r>
       <w:r>
         <w:rPr>
@@ -2302,105 +1926,17 @@
           <w:szCs w:val="20"/>
           <w:highlight w:val="white"/>
         </w:rPr>
-        <w:t xml:space="preserve"> </w:t>
-      </w:r>
-      <w:proofErr w:type="spellStart"/>
-      <w:r>
-        <w:rPr>
-          <w:rFonts w:cs="Consolas"/>
-          <w:color w:val="FF0000"/>
-          <w:sz w:val="20"/>
-          <w:szCs w:val="20"/>
-          <w:highlight w:val="white"/>
-        </w:rPr>
-        <w:t>UseLayoutRounding</w:t>
-      </w:r>
-      <w:proofErr w:type="spellEnd"/>
-      <w:r>
-        <w:rPr>
-          <w:rFonts w:cs="Consolas"/>
-          <w:color w:val="0000FF"/>
-          <w:sz w:val="20"/>
-          <w:szCs w:val="20"/>
-          <w:highlight w:val="white"/>
-        </w:rPr>
-        <w:t>="</w:t>
-      </w:r>
-      <w:proofErr w:type="spellStart"/>
-      <w:r>
-        <w:rPr>
-          <w:rFonts w:cs="Consolas"/>
-          <w:color w:val="0000FF"/>
-          <w:sz w:val="20"/>
-          <w:szCs w:val="20"/>
-          <w:highlight w:val="white"/>
-        </w:rPr>
-        <w:t>True</w:t>
-      </w:r>
-      <w:proofErr w:type="spellEnd"/>
-      <w:r>
-        <w:rPr>
-          <w:rFonts w:cs="Consolas"/>
-          <w:color w:val="0000FF"/>
-          <w:sz w:val="20"/>
-          <w:szCs w:val="20"/>
-          <w:highlight w:val="white"/>
-        </w:rPr>
-        <w:t>"</w:t>
-      </w:r>
-      <w:r>
-        <w:rPr>
-          <w:rFonts w:cs="Consolas"/>
-          <w:color w:val="FF0000"/>
-          <w:sz w:val="20"/>
-          <w:szCs w:val="20"/>
-          <w:highlight w:val="white"/>
-        </w:rPr>
-        <w:t xml:space="preserve"> </w:t>
-      </w:r>
-      <w:proofErr w:type="spellStart"/>
-      <w:r>
-        <w:rPr>
-          <w:rFonts w:cs="Consolas"/>
-          <w:color w:val="FF0000"/>
-          <w:sz w:val="20"/>
-          <w:szCs w:val="20"/>
-          <w:highlight w:val="white"/>
-        </w:rPr>
-        <w:t>SnapsToDevicePixels</w:t>
-      </w:r>
-      <w:proofErr w:type="spellEnd"/>
-      <w:r>
-        <w:rPr>
-          <w:rFonts w:cs="Consolas"/>
-          <w:color w:val="0000FF"/>
-          <w:sz w:val="20"/>
-          <w:szCs w:val="20"/>
-          <w:highlight w:val="white"/>
-        </w:rPr>
-        <w:t>="</w:t>
-      </w:r>
-      <w:proofErr w:type="spellStart"/>
-      <w:r>
-        <w:rPr>
-          <w:rFonts w:cs="Consolas"/>
-          <w:color w:val="0000FF"/>
-          <w:sz w:val="20"/>
-          <w:szCs w:val="20"/>
-          <w:highlight w:val="white"/>
-        </w:rPr>
-        <w:t>True</w:t>
-      </w:r>
-      <w:proofErr w:type="spellEnd"/>
-      <w:r>
-        <w:rPr>
-          <w:rFonts w:cs="Consolas"/>
-          <w:color w:val="0000FF"/>
-          <w:sz w:val="20"/>
-          <w:szCs w:val="20"/>
-          <w:highlight w:val="white"/>
-        </w:rPr>
-        <w:t>"&gt;</w:t>
+        <w:t xml:space="preserve"> SnapsToDevicePixels</w:t>
+      </w:r>
+      <w:r>
+        <w:rPr>
+          <w:rFonts w:cs="Consolas"/>
+          <w:color w:val="0000FF"/>
+          <w:sz w:val="20"/>
+          <w:szCs w:val="20"/>
+          <w:highlight w:val="white"/>
+        </w:rPr>
+        <w:t>="True"&gt;</w:t>
       </w:r>
     </w:p>
     <w:p>
@@ -2457,7 +1993,6 @@
         </w:rPr>
         <w:t>&lt;</w:t>
       </w:r>
-      <w:proofErr w:type="spellStart"/>
       <w:r>
         <w:rPr>
           <w:rFonts w:cs="Consolas"/>
@@ -2468,7 +2003,6 @@
         </w:rPr>
         <w:t>MenuItem</w:t>
       </w:r>
-      <w:proofErr w:type="spellEnd"/>
       <w:r>
         <w:rPr>
           <w:rFonts w:cs="Consolas"/>
@@ -2477,9 +2011,18 @@
           <w:szCs w:val="20"/>
           <w:highlight w:val="white"/>
         </w:rPr>
-        <w:t xml:space="preserve"> </w:t>
-      </w:r>
-      <w:proofErr w:type="spellStart"/>
+        <w:t xml:space="preserve"> Header</w:t>
+      </w:r>
+      <w:r>
+        <w:rPr>
+          <w:rFonts w:cs="Consolas"/>
+          <w:color w:val="0000FF"/>
+          <w:sz w:val="20"/>
+          <w:szCs w:val="20"/>
+          <w:highlight w:val="white"/>
+        </w:rPr>
+        <w:t>="File"</w:t>
+      </w:r>
       <w:r>
         <w:rPr>
           <w:rFonts w:cs="Consolas"/>
@@ -2488,40 +2031,27 @@
           <w:szCs w:val="20"/>
           <w:highlight w:val="white"/>
         </w:rPr>
-        <w:t>Header</w:t>
-      </w:r>
-      <w:proofErr w:type="spellEnd"/>
-      <w:r>
-        <w:rPr>
-          <w:rFonts w:cs="Consolas"/>
-          <w:color w:val="0000FF"/>
-          <w:sz w:val="20"/>
-          <w:szCs w:val="20"/>
-          <w:highlight w:val="white"/>
-        </w:rPr>
-        <w:t>="</w:t>
-      </w:r>
-      <w:proofErr w:type="spellStart"/>
-      <w:r>
-        <w:rPr>
-          <w:rFonts w:cs="Consolas"/>
-          <w:color w:val="0000FF"/>
-          <w:sz w:val="20"/>
-          <w:szCs w:val="20"/>
-          <w:highlight w:val="white"/>
-        </w:rPr>
-        <w:t>File</w:t>
-      </w:r>
-      <w:proofErr w:type="spellEnd"/>
-      <w:r>
-        <w:rPr>
-          <w:rFonts w:cs="Consolas"/>
-          <w:color w:val="0000FF"/>
-          <w:sz w:val="20"/>
-          <w:szCs w:val="20"/>
-          <w:highlight w:val="white"/>
-        </w:rPr>
-        <w:t>"</w:t>
+        <w:t xml:space="preserve"> Icon</w:t>
+      </w:r>
+      <w:r>
+        <w:rPr>
+          <w:rFonts w:cs="Consolas"/>
+          <w:color w:val="0000FF"/>
+          <w:sz w:val="20"/>
+          <w:szCs w:val="20"/>
+          <w:highlight w:val="white"/>
+        </w:rPr>
+        <w:t>="{</w:t>
+      </w:r>
+      <w:r>
+        <w:rPr>
+          <w:rFonts w:cs="Consolas"/>
+          <w:color w:val="A31515"/>
+          <w:sz w:val="20"/>
+          <w:szCs w:val="20"/>
+          <w:highlight w:val="white"/>
+        </w:rPr>
+        <w:t>StaticResource</w:t>
       </w:r>
       <w:r>
         <w:rPr>
@@ -2531,64 +2061,8 @@
           <w:szCs w:val="20"/>
           <w:highlight w:val="white"/>
         </w:rPr>
-        <w:t xml:space="preserve"> </w:t>
-      </w:r>
-      <w:proofErr w:type="spellStart"/>
-      <w:r>
-        <w:rPr>
-          <w:rFonts w:cs="Consolas"/>
-          <w:color w:val="FF0000"/>
-          <w:sz w:val="20"/>
-          <w:szCs w:val="20"/>
-          <w:highlight w:val="white"/>
-        </w:rPr>
-        <w:t>Icon</w:t>
-      </w:r>
-      <w:proofErr w:type="spellEnd"/>
-      <w:r>
-        <w:rPr>
-          <w:rFonts w:cs="Consolas"/>
-          <w:color w:val="0000FF"/>
-          <w:sz w:val="20"/>
-          <w:szCs w:val="20"/>
-          <w:highlight w:val="white"/>
-        </w:rPr>
-        <w:t>="{</w:t>
-      </w:r>
-      <w:proofErr w:type="spellStart"/>
-      <w:r>
-        <w:rPr>
-          <w:rFonts w:cs="Consolas"/>
-          <w:color w:val="A31515"/>
-          <w:sz w:val="20"/>
-          <w:szCs w:val="20"/>
-          <w:highlight w:val="white"/>
-        </w:rPr>
-        <w:t>StaticResource</w:t>
-      </w:r>
-      <w:proofErr w:type="spellEnd"/>
-      <w:r>
-        <w:rPr>
-          <w:rFonts w:cs="Consolas"/>
-          <w:color w:val="FF0000"/>
-          <w:sz w:val="20"/>
-          <w:szCs w:val="20"/>
-          <w:highlight w:val="white"/>
-        </w:rPr>
-        <w:t xml:space="preserve"> </w:t>
-      </w:r>
-      <w:proofErr w:type="spellStart"/>
-      <w:r>
-        <w:rPr>
-          <w:rFonts w:cs="Consolas"/>
-          <w:color w:val="FF0000"/>
-          <w:sz w:val="20"/>
-          <w:szCs w:val="20"/>
-          <w:highlight w:val="white"/>
-        </w:rPr>
-        <w:t>Image_File</w:t>
-      </w:r>
-      <w:proofErr w:type="spellEnd"/>
+        <w:t xml:space="preserve"> Image_File</w:t>
+      </w:r>
       <w:r>
         <w:rPr>
           <w:rFonts w:cs="Consolas"/>
@@ -2664,7 +2138,6 @@
         </w:rPr>
         <w:t>&lt;</w:t>
       </w:r>
-      <w:proofErr w:type="spellStart"/>
       <w:r>
         <w:rPr>
           <w:rFonts w:cs="Consolas"/>
@@ -2675,7 +2148,6 @@
         </w:rPr>
         <w:t>MenuItem</w:t>
       </w:r>
-      <w:proofErr w:type="spellEnd"/>
       <w:r>
         <w:rPr>
           <w:rFonts w:cs="Consolas"/>
@@ -2684,9 +2156,18 @@
           <w:szCs w:val="20"/>
           <w:highlight w:val="white"/>
         </w:rPr>
-        <w:t xml:space="preserve"> </w:t>
-      </w:r>
-      <w:proofErr w:type="spellStart"/>
+        <w:t xml:space="preserve"> Header</w:t>
+      </w:r>
+      <w:r>
+        <w:rPr>
+          <w:rFonts w:cs="Consolas"/>
+          <w:color w:val="0000FF"/>
+          <w:sz w:val="20"/>
+          <w:szCs w:val="20"/>
+          <w:highlight w:val="white"/>
+        </w:rPr>
+        <w:t>="Open file..."</w:t>
+      </w:r>
       <w:r>
         <w:rPr>
           <w:rFonts w:cs="Consolas"/>
@@ -2695,62 +2176,17 @@
           <w:szCs w:val="20"/>
           <w:highlight w:val="white"/>
         </w:rPr>
-        <w:t>Header</w:t>
-      </w:r>
-      <w:proofErr w:type="spellEnd"/>
-      <w:r>
-        <w:rPr>
-          <w:rFonts w:cs="Consolas"/>
-          <w:color w:val="0000FF"/>
-          <w:sz w:val="20"/>
-          <w:szCs w:val="20"/>
-          <w:highlight w:val="white"/>
-        </w:rPr>
-        <w:t>="</w:t>
-      </w:r>
-      <w:proofErr w:type="spellStart"/>
-      <w:r>
-        <w:rPr>
-          <w:rFonts w:cs="Consolas"/>
-          <w:color w:val="0000FF"/>
-          <w:sz w:val="20"/>
-          <w:szCs w:val="20"/>
-          <w:highlight w:val="white"/>
-        </w:rPr>
-        <w:t>Open</w:t>
-      </w:r>
-      <w:proofErr w:type="spellEnd"/>
-      <w:r>
-        <w:rPr>
-          <w:rFonts w:cs="Consolas"/>
-          <w:color w:val="0000FF"/>
-          <w:sz w:val="20"/>
-          <w:szCs w:val="20"/>
-          <w:highlight w:val="white"/>
-        </w:rPr>
-        <w:t xml:space="preserve"> </w:t>
-      </w:r>
-      <w:proofErr w:type="spellStart"/>
-      <w:r>
-        <w:rPr>
-          <w:rFonts w:cs="Consolas"/>
-          <w:color w:val="0000FF"/>
-          <w:sz w:val="20"/>
-          <w:szCs w:val="20"/>
-          <w:highlight w:val="white"/>
-        </w:rPr>
-        <w:t>file</w:t>
-      </w:r>
-      <w:proofErr w:type="spellEnd"/>
-      <w:r>
-        <w:rPr>
-          <w:rFonts w:cs="Consolas"/>
-          <w:color w:val="0000FF"/>
-          <w:sz w:val="20"/>
-          <w:szCs w:val="20"/>
-          <w:highlight w:val="white"/>
-        </w:rPr>
-        <w:t>..."</w:t>
+        <w:t xml:space="preserve"> x</w:t>
+      </w:r>
+      <w:r>
+        <w:rPr>
+          <w:rFonts w:cs="Consolas"/>
+          <w:color w:val="0000FF"/>
+          <w:sz w:val="20"/>
+          <w:szCs w:val="20"/>
+          <w:highlight w:val="white"/>
+        </w:rPr>
+        <w:t>:</w:t>
       </w:r>
       <w:r>
         <w:rPr>
@@ -2760,17 +2196,17 @@
           <w:szCs w:val="20"/>
           <w:highlight w:val="white"/>
         </w:rPr>
-        <w:t xml:space="preserve"> x</w:t>
-      </w:r>
-      <w:r>
-        <w:rPr>
-          <w:rFonts w:cs="Consolas"/>
-          <w:color w:val="0000FF"/>
-          <w:sz w:val="20"/>
-          <w:szCs w:val="20"/>
-          <w:highlight w:val="white"/>
-        </w:rPr>
-        <w:t>:</w:t>
+        <w:t>Name</w:t>
+      </w:r>
+      <w:r>
+        <w:rPr>
+          <w:rFonts w:cs="Consolas"/>
+          <w:color w:val="0000FF"/>
+          <w:sz w:val="20"/>
+          <w:szCs w:val="20"/>
+          <w:highlight w:val="white"/>
+        </w:rPr>
+        <w:t>="OpenFileMenuItem"</w:t>
       </w:r>
       <w:r>
         <w:rPr>
@@ -2780,17 +2216,27 @@
           <w:szCs w:val="20"/>
           <w:highlight w:val="white"/>
         </w:rPr>
-        <w:t>Name</w:t>
-      </w:r>
-      <w:r>
-        <w:rPr>
-          <w:rFonts w:cs="Consolas"/>
-          <w:color w:val="0000FF"/>
-          <w:sz w:val="20"/>
-          <w:szCs w:val="20"/>
-          <w:highlight w:val="white"/>
-        </w:rPr>
-        <w:t>="OpenFileMenuItem"</w:t>
+        <w:t xml:space="preserve"> Icon</w:t>
+      </w:r>
+      <w:r>
+        <w:rPr>
+          <w:rFonts w:cs="Consolas"/>
+          <w:color w:val="0000FF"/>
+          <w:sz w:val="20"/>
+          <w:szCs w:val="20"/>
+          <w:highlight w:val="white"/>
+        </w:rPr>
+        <w:t>="{</w:t>
+      </w:r>
+      <w:r>
+        <w:rPr>
+          <w:rFonts w:cs="Consolas"/>
+          <w:color w:val="A31515"/>
+          <w:sz w:val="20"/>
+          <w:szCs w:val="20"/>
+          <w:highlight w:val="white"/>
+        </w:rPr>
+        <w:t>StaticResource</w:t>
       </w:r>
       <w:r>
         <w:rPr>
@@ -2800,64 +2246,8 @@
           <w:szCs w:val="20"/>
           <w:highlight w:val="white"/>
         </w:rPr>
-        <w:t xml:space="preserve"> </w:t>
-      </w:r>
-      <w:proofErr w:type="spellStart"/>
-      <w:r>
-        <w:rPr>
-          <w:rFonts w:cs="Consolas"/>
-          <w:color w:val="FF0000"/>
-          <w:sz w:val="20"/>
-          <w:szCs w:val="20"/>
-          <w:highlight w:val="white"/>
-        </w:rPr>
-        <w:t>Icon</w:t>
-      </w:r>
-      <w:proofErr w:type="spellEnd"/>
-      <w:r>
-        <w:rPr>
-          <w:rFonts w:cs="Consolas"/>
-          <w:color w:val="0000FF"/>
-          <w:sz w:val="20"/>
-          <w:szCs w:val="20"/>
-          <w:highlight w:val="white"/>
-        </w:rPr>
-        <w:t>="{</w:t>
-      </w:r>
-      <w:proofErr w:type="spellStart"/>
-      <w:r>
-        <w:rPr>
-          <w:rFonts w:cs="Consolas"/>
-          <w:color w:val="A31515"/>
-          <w:sz w:val="20"/>
-          <w:szCs w:val="20"/>
-          <w:highlight w:val="white"/>
-        </w:rPr>
-        <w:t>StaticResource</w:t>
-      </w:r>
-      <w:proofErr w:type="spellEnd"/>
-      <w:r>
-        <w:rPr>
-          <w:rFonts w:cs="Consolas"/>
-          <w:color w:val="FF0000"/>
-          <w:sz w:val="20"/>
-          <w:szCs w:val="20"/>
-          <w:highlight w:val="white"/>
-        </w:rPr>
-        <w:t xml:space="preserve"> </w:t>
-      </w:r>
-      <w:proofErr w:type="spellStart"/>
-      <w:r>
-        <w:rPr>
-          <w:rFonts w:cs="Consolas"/>
-          <w:color w:val="FF0000"/>
-          <w:sz w:val="20"/>
-          <w:szCs w:val="20"/>
-          <w:highlight w:val="white"/>
-        </w:rPr>
-        <w:t>Image_OpenFile</w:t>
-      </w:r>
-      <w:proofErr w:type="spellEnd"/>
+        <w:t xml:space="preserve"> Image_OpenFile</w:t>
+      </w:r>
       <w:r>
         <w:rPr>
           <w:rFonts w:cs="Consolas"/>
@@ -3872,7 +3262,7 @@
 </file>
 
 <file path=customXml/itemProps1.xml><?xml version="1.0" encoding="utf-8"?>
-<ds:datastoreItem xmlns:ds="http://schemas.openxmlformats.org/officeDocument/2006/customXml" ds:itemID="{E0B3244A-3C61-4B75-90C7-BF5FBC416798}">
+<ds:datastoreItem xmlns:ds="http://schemas.openxmlformats.org/officeDocument/2006/customXml" ds:itemID="{48C38E8C-D697-44D7-BB7C-29AAF3593D0A}">
   <ds:schemaRefs>
     <ds:schemaRef ds:uri="http://schemas.openxmlformats.org/officeDocument/2006/bibliography"/>
   </ds:schemaRefs>

</xml_diff>